<commit_message>
updated last job at HI
</commit_message>
<xml_diff>
--- a/multimedia/Joaquin_Menendez_CV_English.docx
+++ b/multimedia/Joaquin_Menendez_CV_English.docx
@@ -50,15 +50,19 @@
           <w:shd w:val="clear" w:color="auto" w:fill="FFFFFF"/>
           <w:lang w:val="es-AR"/>
         </w:rPr>
-        <w:t xml:space="preserve">Diógenes Taborda 610 - Capital Federal  </w:t>
-      </w:r>
-      <w:r>
-        <w:rPr>
-          <w:rFonts w:ascii="Arial" w:hAnsi="Arial" w:cs="Arial"/>
-          <w:color w:val="262626" w:themeColor="text1" w:themeTint="D9"/>
+        <w:t xml:space="preserve">Diógenes Taborda 610 - Capital </w:t>
+      </w:r>
+      <w:proofErr w:type="gramStart"/>
+      <w:r>
+        <w:rPr>
+          <w:rFonts w:ascii="Roboto" w:hAnsi="Roboto"/>
+          <w:color w:val="343A40"/>
+          <w:sz w:val="26"/>
+          <w:szCs w:val="26"/>
+          <w:shd w:val="clear" w:color="auto" w:fill="FFFFFF"/>
           <w:lang w:val="es-AR"/>
         </w:rPr>
-        <w:t xml:space="preserve">| </w:t>
+        <w:t xml:space="preserve">Federal  </w:t>
       </w:r>
       <w:r>
         <w:rPr>
@@ -66,10 +70,25 @@
           <w:color w:val="262626" w:themeColor="text1" w:themeTint="D9"/>
           <w:lang w:val="es-AR"/>
         </w:rPr>
+        <w:t>|</w:t>
+      </w:r>
+      <w:proofErr w:type="gramEnd"/>
+      <w:r>
+        <w:rPr>
+          <w:rFonts w:ascii="Arial" w:hAnsi="Arial" w:cs="Arial"/>
+          <w:color w:val="262626" w:themeColor="text1" w:themeTint="D9"/>
+          <w:lang w:val="es-AR"/>
+        </w:rPr>
+        <w:t xml:space="preserve"> </w:t>
+      </w:r>
+      <w:r>
+        <w:rPr>
+          <w:rFonts w:ascii="Arial" w:hAnsi="Arial" w:cs="Arial"/>
+          <w:color w:val="262626" w:themeColor="text1" w:themeTint="D9"/>
+          <w:lang w:val="es-AR"/>
+        </w:rPr>
         <w:t>11-2255-9559</w:t>
       </w:r>
-      <w:bookmarkStart w:id="0" w:name="_GoBack"/>
-      <w:bookmarkEnd w:id="0"/>
       <w:r>
         <w:rPr>
           <w:rFonts w:ascii="Arial" w:hAnsi="Arial" w:cs="Arial"/>
@@ -141,6 +160,7 @@
           <w:szCs w:val="20"/>
         </w:rPr>
       </w:pPr>
+      <w:proofErr w:type="gramStart"/>
       <w:r>
         <w:rPr>
           <w:rFonts w:ascii="Arial" w:hAnsi="Arial" w:cs="Arial"/>
@@ -149,7 +169,18 @@
           <w:sz w:val="20"/>
           <w:szCs w:val="20"/>
         </w:rPr>
-        <w:t>Master in Interdisciplinary Data Science (MIDS) - Fulbright Scholarship</w:t>
+        <w:t>Master in Interdisciplinary Data Science</w:t>
+      </w:r>
+      <w:proofErr w:type="gramEnd"/>
+      <w:r>
+        <w:rPr>
+          <w:rFonts w:ascii="Arial" w:hAnsi="Arial" w:cs="Arial"/>
+          <w:b/>
+          <w:color w:val="262626" w:themeColor="text1" w:themeTint="D9"/>
+          <w:sz w:val="20"/>
+          <w:szCs w:val="20"/>
+        </w:rPr>
+        <w:t xml:space="preserve"> (MIDS) - Fulbright Scholarship</w:t>
       </w:r>
       <w:r>
         <w:rPr>
@@ -213,6 +244,7 @@
           <w:szCs w:val="20"/>
         </w:rPr>
       </w:pPr>
+      <w:proofErr w:type="gramStart"/>
       <w:r>
         <w:rPr>
           <w:rFonts w:ascii="Arial" w:hAnsi="Arial" w:cs="Arial"/>
@@ -222,6 +254,7 @@
         </w:rPr>
         <w:t>Bachelor in Psychology</w:t>
       </w:r>
+      <w:proofErr w:type="gramEnd"/>
     </w:p>
     <w:p>
       <w:pPr>
@@ -401,6 +434,174 @@
         </w:rPr>
         <w:t>PROFESSIONAL EXPERIENCE</w:t>
       </w:r>
+    </w:p>
+    <w:p>
+      <w:pPr>
+        <w:spacing w:after="0"/>
+        <w:rPr>
+          <w:rFonts w:ascii="Arial" w:hAnsi="Arial" w:cs="Arial"/>
+          <w:b/>
+          <w:bCs/>
+          <w:sz w:val="24"/>
+          <w:szCs w:val="24"/>
+        </w:rPr>
+      </w:pPr>
+      <w:r>
+        <w:rPr>
+          <w:rFonts w:ascii="Arial" w:hAnsi="Arial" w:cs="Arial"/>
+          <w:b/>
+          <w:bCs/>
+          <w:sz w:val="24"/>
+          <w:szCs w:val="24"/>
+        </w:rPr>
+        <w:t>Data Scientist - Healthcare Analytics</w:t>
+      </w:r>
+      <w:r>
+        <w:rPr>
+          <w:rFonts w:ascii="Arial" w:hAnsi="Arial" w:cs="Arial"/>
+          <w:b/>
+          <w:bCs/>
+          <w:sz w:val="24"/>
+          <w:szCs w:val="24"/>
+        </w:rPr>
+        <w:t xml:space="preserve"> </w:t>
+      </w:r>
+    </w:p>
+    <w:p>
+      <w:pPr>
+        <w:spacing w:after="0"/>
+        <w:rPr>
+          <w:rFonts w:ascii="Arial" w:hAnsi="Arial" w:cs="Arial"/>
+          <w:i/>
+          <w:iCs/>
+          <w:color w:val="24292E"/>
+          <w:sz w:val="20"/>
+          <w:szCs w:val="20"/>
+          <w:shd w:val="clear" w:color="auto" w:fill="FFFFFF"/>
+          <w:lang w:val="es-AR"/>
+        </w:rPr>
+      </w:pPr>
+      <w:r>
+        <w:rPr>
+          <w:rFonts w:ascii="Arial" w:hAnsi="Arial" w:cs="Arial"/>
+          <w:b/>
+          <w:bCs/>
+          <w:color w:val="24292E"/>
+          <w:sz w:val="20"/>
+          <w:szCs w:val="20"/>
+          <w:shd w:val="clear" w:color="auto" w:fill="FFFFFF"/>
+          <w:lang w:val="es-AR"/>
+        </w:rPr>
+        <w:t>Departamento de Informática en Salud del Hospital Italiano </w:t>
+      </w:r>
+      <w:r>
+        <w:rPr>
+          <w:rFonts w:ascii="Arial" w:hAnsi="Arial" w:cs="Arial"/>
+          <w:color w:val="24292E"/>
+          <w:sz w:val="20"/>
+          <w:szCs w:val="20"/>
+          <w:shd w:val="clear" w:color="auto" w:fill="FFFFFF"/>
+          <w:lang w:val="es-AR"/>
+        </w:rPr>
+        <w:t>| </w:t>
+      </w:r>
+      <w:proofErr w:type="spellStart"/>
+      <w:r>
+        <w:rPr>
+          <w:rFonts w:ascii="Arial" w:hAnsi="Arial" w:cs="Arial"/>
+          <w:i/>
+          <w:iCs/>
+          <w:color w:val="24292E"/>
+          <w:sz w:val="20"/>
+          <w:szCs w:val="20"/>
+          <w:shd w:val="clear" w:color="auto" w:fill="FFFFFF"/>
+          <w:lang w:val="es-AR"/>
+        </w:rPr>
+        <w:t>July</w:t>
+      </w:r>
+      <w:proofErr w:type="spellEnd"/>
+      <w:r>
+        <w:rPr>
+          <w:rFonts w:ascii="Arial" w:hAnsi="Arial" w:cs="Arial"/>
+          <w:i/>
+          <w:iCs/>
+          <w:color w:val="24292E"/>
+          <w:sz w:val="20"/>
+          <w:szCs w:val="20"/>
+          <w:shd w:val="clear" w:color="auto" w:fill="FFFFFF"/>
+          <w:lang w:val="es-AR"/>
+        </w:rPr>
+        <w:t xml:space="preserve"> 2020 </w:t>
+      </w:r>
+      <w:r>
+        <w:rPr>
+          <w:rFonts w:ascii="Arial" w:hAnsi="Arial" w:cs="Arial"/>
+          <w:i/>
+          <w:iCs/>
+          <w:color w:val="24292E"/>
+          <w:sz w:val="20"/>
+          <w:szCs w:val="20"/>
+          <w:shd w:val="clear" w:color="auto" w:fill="FFFFFF"/>
+          <w:lang w:val="es-AR"/>
+        </w:rPr>
+        <w:t>–</w:t>
+      </w:r>
+      <w:r>
+        <w:rPr>
+          <w:rFonts w:ascii="Arial" w:hAnsi="Arial" w:cs="Arial"/>
+          <w:i/>
+          <w:iCs/>
+          <w:color w:val="24292E"/>
+          <w:sz w:val="20"/>
+          <w:szCs w:val="20"/>
+          <w:shd w:val="clear" w:color="auto" w:fill="FFFFFF"/>
+          <w:lang w:val="es-AR"/>
+        </w:rPr>
+        <w:t xml:space="preserve"> </w:t>
+      </w:r>
+      <w:proofErr w:type="spellStart"/>
+      <w:r>
+        <w:rPr>
+          <w:rFonts w:ascii="Arial" w:hAnsi="Arial" w:cs="Arial"/>
+          <w:i/>
+          <w:iCs/>
+          <w:color w:val="24292E"/>
+          <w:sz w:val="20"/>
+          <w:szCs w:val="20"/>
+          <w:shd w:val="clear" w:color="auto" w:fill="FFFFFF"/>
+          <w:lang w:val="es-AR"/>
+        </w:rPr>
+        <w:t>P</w:t>
+      </w:r>
+      <w:bookmarkStart w:id="0" w:name="_GoBack"/>
+      <w:bookmarkEnd w:id="0"/>
+      <w:r>
+        <w:rPr>
+          <w:rFonts w:ascii="Arial" w:hAnsi="Arial" w:cs="Arial"/>
+          <w:i/>
+          <w:iCs/>
+          <w:color w:val="24292E"/>
+          <w:sz w:val="20"/>
+          <w:szCs w:val="20"/>
+          <w:shd w:val="clear" w:color="auto" w:fill="FFFFFF"/>
+          <w:lang w:val="es-AR"/>
+        </w:rPr>
+        <w:t>resent</w:t>
+      </w:r>
+      <w:proofErr w:type="spellEnd"/>
+    </w:p>
+    <w:p>
+      <w:pPr>
+        <w:spacing w:after="0"/>
+        <w:rPr>
+          <w:rFonts w:ascii="Arial" w:hAnsi="Arial" w:cs="Arial"/>
+          <w:i/>
+          <w:iCs/>
+          <w:sz w:val="18"/>
+          <w:szCs w:val="18"/>
+          <w:lang w:val="es-AR"/>
+        </w:rPr>
+      </w:pPr>
     </w:p>
     <w:p>
       <w:pPr>
@@ -569,7 +770,27 @@
           <w:sz w:val="20"/>
           <w:szCs w:val="20"/>
         </w:rPr>
-        <w:t>Programed an interactive dashboard using Plotly (Dash) in order to explore classification bias on different variables.</w:t>
+        <w:t xml:space="preserve">Programed an interactive dashboard using </w:t>
+      </w:r>
+      <w:proofErr w:type="spellStart"/>
+      <w:r>
+        <w:rPr>
+          <w:rFonts w:ascii="Arial" w:hAnsi="Arial" w:cs="Arial"/>
+          <w:color w:val="262626" w:themeColor="text1" w:themeTint="D9"/>
+          <w:sz w:val="20"/>
+          <w:szCs w:val="20"/>
+        </w:rPr>
+        <w:t>Plotly</w:t>
+      </w:r>
+      <w:proofErr w:type="spellEnd"/>
+      <w:r>
+        <w:rPr>
+          <w:rFonts w:ascii="Arial" w:hAnsi="Arial" w:cs="Arial"/>
+          <w:color w:val="262626" w:themeColor="text1" w:themeTint="D9"/>
+          <w:sz w:val="20"/>
+          <w:szCs w:val="20"/>
+        </w:rPr>
+        <w:t xml:space="preserve"> (Dash) in order to explore classification bias on different variables.</w:t>
       </w:r>
     </w:p>
     <w:p>
@@ -807,7 +1028,29 @@
           <w:sz w:val="20"/>
           <w:szCs w:val="20"/>
         </w:rPr>
-        <w:t>Behavioral Biology Lab (IByME-CONICET), Buenos Aires, Argentina</w:t>
+        <w:t>Behavioral Biology Lab (</w:t>
+      </w:r>
+      <w:proofErr w:type="spellStart"/>
+      <w:r>
+        <w:rPr>
+          <w:rFonts w:ascii="Arial" w:hAnsi="Arial" w:cs="Arial"/>
+          <w:b/>
+          <w:color w:val="262626" w:themeColor="text1" w:themeTint="D9"/>
+          <w:sz w:val="20"/>
+          <w:szCs w:val="20"/>
+        </w:rPr>
+        <w:t>IByME</w:t>
+      </w:r>
+      <w:proofErr w:type="spellEnd"/>
+      <w:r>
+        <w:rPr>
+          <w:rFonts w:ascii="Arial" w:hAnsi="Arial" w:cs="Arial"/>
+          <w:b/>
+          <w:color w:val="262626" w:themeColor="text1" w:themeTint="D9"/>
+          <w:sz w:val="20"/>
+          <w:szCs w:val="20"/>
+        </w:rPr>
+        <w:t>-CONICET), Buenos Aires, Argentina</w:t>
       </w:r>
       <w:r>
         <w:rPr>
@@ -989,6 +1232,7 @@
           <w:sz w:val="24"/>
           <w:szCs w:val="24"/>
         </w:rPr>
+        <w:lastRenderedPageBreak/>
         <w:t>Research Intern</w:t>
       </w:r>
     </w:p>
@@ -1100,7 +1344,6 @@
           <w:sz w:val="20"/>
           <w:szCs w:val="20"/>
         </w:rPr>
-        <w:lastRenderedPageBreak/>
         <w:t xml:space="preserve">Assisted with experimental design, electroencephalographic and behavioral data collection, cleaning and analysis. </w:t>
       </w:r>
       <w:r>
@@ -1295,7 +1538,47 @@
           <w:sz w:val="20"/>
           <w:szCs w:val="20"/>
         </w:rPr>
-        <w:t xml:space="preserve"> Scikit-learn, dplyr, EEGLAB, MNE</w:t>
+        <w:t xml:space="preserve"> </w:t>
+      </w:r>
+      <w:proofErr w:type="spellStart"/>
+      <w:r>
+        <w:rPr>
+          <w:rFonts w:ascii="Arial" w:hAnsi="Arial" w:cs="Arial"/>
+          <w:color w:val="262626" w:themeColor="text1" w:themeTint="D9"/>
+          <w:sz w:val="20"/>
+          <w:szCs w:val="20"/>
+        </w:rPr>
+        <w:t>Scikit</w:t>
+      </w:r>
+      <w:proofErr w:type="spellEnd"/>
+      <w:r>
+        <w:rPr>
+          <w:rFonts w:ascii="Arial" w:hAnsi="Arial" w:cs="Arial"/>
+          <w:color w:val="262626" w:themeColor="text1" w:themeTint="D9"/>
+          <w:sz w:val="20"/>
+          <w:szCs w:val="20"/>
+        </w:rPr>
+        <w:t xml:space="preserve">-learn, </w:t>
+      </w:r>
+      <w:proofErr w:type="spellStart"/>
+      <w:r>
+        <w:rPr>
+          <w:rFonts w:ascii="Arial" w:hAnsi="Arial" w:cs="Arial"/>
+          <w:color w:val="262626" w:themeColor="text1" w:themeTint="D9"/>
+          <w:sz w:val="20"/>
+          <w:szCs w:val="20"/>
+        </w:rPr>
+        <w:t>dplyr</w:t>
+      </w:r>
+      <w:proofErr w:type="spellEnd"/>
+      <w:r>
+        <w:rPr>
+          <w:rFonts w:ascii="Arial" w:hAnsi="Arial" w:cs="Arial"/>
+          <w:color w:val="262626" w:themeColor="text1" w:themeTint="D9"/>
+          <w:sz w:val="20"/>
+          <w:szCs w:val="20"/>
+        </w:rPr>
+        <w:t>, EEGLAB, MNE</w:t>
       </w:r>
     </w:p>
     <w:p>
@@ -1325,8 +1608,19 @@
           <w:sz w:val="20"/>
           <w:szCs w:val="20"/>
         </w:rPr>
-        <w:t>: Tableau, Matplotlib, Seaborn, ggplot2, Plotly</w:t>
-      </w:r>
+        <w:t xml:space="preserve">: Tableau, Matplotlib, Seaborn, ggplot2, </w:t>
+      </w:r>
+      <w:proofErr w:type="spellStart"/>
+      <w:r>
+        <w:rPr>
+          <w:rFonts w:ascii="Arial" w:hAnsi="Arial" w:cs="Arial"/>
+          <w:color w:val="262626" w:themeColor="text1" w:themeTint="D9"/>
+          <w:sz w:val="20"/>
+          <w:szCs w:val="20"/>
+        </w:rPr>
+        <w:t>Plotly</w:t>
+      </w:r>
+      <w:proofErr w:type="spellEnd"/>
     </w:p>
     <w:p>
       <w:pPr>
@@ -1443,6 +1737,7 @@
         </w:rPr>
         <w:t xml:space="preserve"> </w:t>
       </w:r>
+      <w:proofErr w:type="spellStart"/>
       <w:r>
         <w:rPr>
           <w:rFonts w:ascii="Arial" w:hAnsi="Arial" w:cs="Arial"/>
@@ -1451,7 +1746,18 @@
           <w:sz w:val="20"/>
           <w:szCs w:val="20"/>
         </w:rPr>
-        <w:t>Behavioural brain research</w:t>
+        <w:t>Behavioural</w:t>
+      </w:r>
+      <w:proofErr w:type="spellEnd"/>
+      <w:r>
+        <w:rPr>
+          <w:rFonts w:ascii="Arial" w:hAnsi="Arial" w:cs="Arial"/>
+          <w:i/>
+          <w:color w:val="262626" w:themeColor="text1" w:themeTint="D9"/>
+          <w:sz w:val="20"/>
+          <w:szCs w:val="20"/>
+        </w:rPr>
+        <w:t xml:space="preserve"> brain research</w:t>
       </w:r>
       <w:r>
         <w:rPr>
@@ -1481,8 +1787,31 @@
           <w:color w:val="262626" w:themeColor="text1" w:themeTint="D9"/>
           <w:sz w:val="20"/>
           <w:szCs w:val="20"/>
-        </w:rPr>
-        <w:t xml:space="preserve">Idesis, S. A., D’Amelio, T. A., Batán, S. T., </w:t>
+          <w:lang w:val="es-AR"/>
+        </w:rPr>
+        <w:t xml:space="preserve">Idesis, S. A., </w:t>
+      </w:r>
+      <w:proofErr w:type="spellStart"/>
+      <w:r>
+        <w:rPr>
+          <w:rFonts w:ascii="Arial" w:hAnsi="Arial" w:cs="Arial"/>
+          <w:color w:val="262626" w:themeColor="text1" w:themeTint="D9"/>
+          <w:sz w:val="20"/>
+          <w:szCs w:val="20"/>
+          <w:lang w:val="es-AR"/>
+        </w:rPr>
+        <w:t>D’Amelio</w:t>
+      </w:r>
+      <w:proofErr w:type="spellEnd"/>
+      <w:r>
+        <w:rPr>
+          <w:rFonts w:ascii="Arial" w:hAnsi="Arial" w:cs="Arial"/>
+          <w:color w:val="262626" w:themeColor="text1" w:themeTint="D9"/>
+          <w:sz w:val="20"/>
+          <w:szCs w:val="20"/>
+          <w:lang w:val="es-AR"/>
+        </w:rPr>
+        <w:t xml:space="preserve">, T. A., Batán, S. T., </w:t>
       </w:r>
       <w:r>
         <w:rPr>
@@ -1491,6 +1820,7 @@
           <w:color w:val="262626" w:themeColor="text1" w:themeTint="D9"/>
           <w:sz w:val="20"/>
           <w:szCs w:val="20"/>
+          <w:lang w:val="es-AR"/>
         </w:rPr>
         <w:t>Menendez, J.</w:t>
       </w:r>
@@ -1500,6 +1830,7 @@
           <w:color w:val="262626" w:themeColor="text1" w:themeTint="D9"/>
           <w:sz w:val="20"/>
           <w:szCs w:val="20"/>
+          <w:lang w:val="es-AR"/>
         </w:rPr>
         <w:t xml:space="preserve">, &amp; Polti, I. (2018). </w:t>
       </w:r>
@@ -1577,7 +1908,29 @@
           <w:szCs w:val="20"/>
           <w:lang w:val="es-AR"/>
         </w:rPr>
-        <w:t>., Sanchez, F.J., Avellaneda, M., Idesis, S.A., Iorio, A.A. (2017)</w:t>
+        <w:t xml:space="preserve">., </w:t>
+      </w:r>
+      <w:proofErr w:type="spellStart"/>
+      <w:r>
+        <w:rPr>
+          <w:rFonts w:ascii="Arial" w:hAnsi="Arial" w:cs="Arial"/>
+          <w:color w:val="262626" w:themeColor="text1" w:themeTint="D9"/>
+          <w:sz w:val="20"/>
+          <w:szCs w:val="20"/>
+          <w:lang w:val="es-AR"/>
+        </w:rPr>
+        <w:t>Sanchez</w:t>
+      </w:r>
+      <w:proofErr w:type="spellEnd"/>
+      <w:r>
+        <w:rPr>
+          <w:rFonts w:ascii="Arial" w:hAnsi="Arial" w:cs="Arial"/>
+          <w:color w:val="262626" w:themeColor="text1" w:themeTint="D9"/>
+          <w:sz w:val="20"/>
+          <w:szCs w:val="20"/>
+          <w:lang w:val="es-AR"/>
+        </w:rPr>
+        <w:t>, F.J., Avellaneda, M., Idesis, S.A., Iorio, A.A. (2017)</w:t>
       </w:r>
       <w:r>
         <w:rPr>
@@ -1671,7 +2024,29 @@
           <w:szCs w:val="20"/>
           <w:lang w:val="es-AR"/>
         </w:rPr>
-        <w:t xml:space="preserve">, Santillán, M., Sánchez, F., Idesis, S., Papagna, V., &amp; Iorio, A. (2016). </w:t>
+        <w:t xml:space="preserve">, Santillán, M., Sánchez, F., Idesis, S., </w:t>
+      </w:r>
+      <w:proofErr w:type="spellStart"/>
+      <w:r>
+        <w:rPr>
+          <w:rFonts w:ascii="Arial" w:hAnsi="Arial" w:cs="Arial"/>
+          <w:color w:val="262626" w:themeColor="text1" w:themeTint="D9"/>
+          <w:sz w:val="20"/>
+          <w:szCs w:val="20"/>
+          <w:lang w:val="es-AR"/>
+        </w:rPr>
+        <w:t>Papagna</w:t>
+      </w:r>
+      <w:proofErr w:type="spellEnd"/>
+      <w:r>
+        <w:rPr>
+          <w:rFonts w:ascii="Arial" w:hAnsi="Arial" w:cs="Arial"/>
+          <w:color w:val="262626" w:themeColor="text1" w:themeTint="D9"/>
+          <w:sz w:val="20"/>
+          <w:szCs w:val="20"/>
+          <w:lang w:val="es-AR"/>
+        </w:rPr>
+        <w:t xml:space="preserve">, V., &amp; Iorio, A. (2016). </w:t>
       </w:r>
       <w:hyperlink r:id="rId10" w:history="1">
         <w:r>
@@ -2199,20 +2574,50 @@
           <w:sz w:val="20"/>
           <w:szCs w:val="20"/>
         </w:rPr>
+        <w:lastRenderedPageBreak/>
         <w:t>[</w:t>
       </w:r>
-      <w:hyperlink r:id="rId12" w:history="1">
-        <w:r>
-          <w:rPr>
-            <w:rStyle w:val="Hyperlink"/>
-            <w:rFonts w:ascii="Arial" w:hAnsi="Arial" w:cs="Arial"/>
-            <w:color w:val="262626" w:themeColor="text1" w:themeTint="D9"/>
-            <w:sz w:val="20"/>
-            <w:szCs w:val="20"/>
-          </w:rPr>
-          <w:t>Likedin profile</w:t>
-        </w:r>
-      </w:hyperlink>
+      <w:proofErr w:type="spellStart"/>
+      <w:r>
+        <w:fldChar w:fldCharType="begin"/>
+      </w:r>
+      <w:r>
+        <w:instrText xml:space="preserve"> HYPERLINK "https://www.linkedin.com/in/joaquin-menendez/?locale=en_US" </w:instrText>
+      </w:r>
+      <w:r>
+        <w:fldChar w:fldCharType="separate"/>
+      </w:r>
+      <w:r>
+        <w:rPr>
+          <w:rStyle w:val="Hyperlink"/>
+          <w:rFonts w:ascii="Arial" w:hAnsi="Arial" w:cs="Arial"/>
+          <w:color w:val="262626" w:themeColor="text1" w:themeTint="D9"/>
+          <w:sz w:val="20"/>
+          <w:szCs w:val="20"/>
+        </w:rPr>
+        <w:t>Likedin</w:t>
+      </w:r>
+      <w:proofErr w:type="spellEnd"/>
+      <w:r>
+        <w:rPr>
+          <w:rStyle w:val="Hyperlink"/>
+          <w:rFonts w:ascii="Arial" w:hAnsi="Arial" w:cs="Arial"/>
+          <w:color w:val="262626" w:themeColor="text1" w:themeTint="D9"/>
+          <w:sz w:val="20"/>
+          <w:szCs w:val="20"/>
+        </w:rPr>
+        <w:t xml:space="preserve"> profile</w:t>
+      </w:r>
+      <w:r>
+        <w:rPr>
+          <w:rStyle w:val="Hyperlink"/>
+          <w:rFonts w:ascii="Arial" w:hAnsi="Arial" w:cs="Arial"/>
+          <w:color w:val="262626" w:themeColor="text1" w:themeTint="D9"/>
+          <w:sz w:val="20"/>
+          <w:szCs w:val="20"/>
+        </w:rPr>
+        <w:fldChar w:fldCharType="end"/>
+      </w:r>
       <w:r>
         <w:rPr>
           <w:rFonts w:ascii="Arial" w:hAnsi="Arial" w:cs="Arial"/>
@@ -2962,7 +3367,7 @@
       </w:pPr>
     </w:pPrDefault>
   </w:docDefaults>
-  <w:latentStyles w:defLockedState="0" w:defUIPriority="99" w:defSemiHidden="0" w:defUnhideWhenUsed="0" w:defQFormat="0" w:count="377">
+  <w:latentStyles w:defLockedState="0" w:defUIPriority="99" w:defSemiHidden="0" w:defUnhideWhenUsed="0" w:defQFormat="0" w:count="376">
     <w:lsdException w:name="Normal" w:uiPriority="0" w:qFormat="1"/>
     <w:lsdException w:name="heading 1" w:uiPriority="9" w:qFormat="1"/>
     <w:lsdException w:name="heading 2" w:semiHidden="1" w:uiPriority="9" w:unhideWhenUsed="1" w:qFormat="1"/>
@@ -3339,7 +3744,6 @@
     <w:lsdException w:name="Hashtag" w:semiHidden="1" w:unhideWhenUsed="1"/>
     <w:lsdException w:name="Unresolved Mention" w:semiHidden="1" w:unhideWhenUsed="1"/>
     <w:lsdException w:name="Smart Link" w:semiHidden="1" w:unhideWhenUsed="1"/>
-    <w:lsdException w:name="Smart Link Error" w:semiHidden="1" w:unhideWhenUsed="1"/>
   </w:latentStyles>
   <w:style w:type="paragraph" w:default="1" w:styleId="Normal">
     <w:name w:val="Normal"/>
@@ -3825,7 +4229,7 @@
 </file>
 
 <file path=customXml/itemProps1.xml><?xml version="1.0" encoding="utf-8"?>
-<ds:datastoreItem xmlns:ds="http://schemas.openxmlformats.org/officeDocument/2006/customXml" ds:itemID="{EAC0B22E-E3EF-4D65-B975-D8E9DD57EF7A}">
+<ds:datastoreItem xmlns:ds="http://schemas.openxmlformats.org/officeDocument/2006/customXml" ds:itemID="{0E4B1B63-A583-42B5-827F-AD628DE698E8}">
   <ds:schemaRefs>
     <ds:schemaRef ds:uri="http://schemas.openxmlformats.org/officeDocument/2006/bibliography"/>
   </ds:schemaRefs>

</xml_diff>